<commit_message>
[UPD] Diagrama de Casos de Uso : los archivos .mdj y .jpg | [UPD] del documento .doc | [ADD] los .jpg de los diagramas y Se agregaron las formas de pago como clases.
</commit_message>
<xml_diff>
--- a/DisenodeSoftware.doc.docx
+++ b/DisenodeSoftware.doc.docx
@@ -1096,8 +1096,6 @@
           <w:szCs w:val="20"/>
         </w:rPr>
       </w:pPr>
-      <w:bookmarkStart w:id="13" w:name="_GoBack"/>
-      <w:bookmarkEnd w:id="13"/>
     </w:p>
     <w:p>
       <w:pPr>
@@ -2523,8 +2521,8 @@
           <w:szCs w:val="20"/>
         </w:rPr>
       </w:pPr>
-      <w:bookmarkStart w:id="14" w:name="_qyarvf7qanw7" w:colFirst="0" w:colLast="0"/>
-      <w:bookmarkEnd w:id="14"/>
+      <w:bookmarkStart w:id="13" w:name="_qyarvf7qanw7" w:colFirst="0" w:colLast="0"/>
+      <w:bookmarkEnd w:id="13"/>
     </w:p>
     <w:p>
       <w:pPr>
@@ -3709,8 +3707,8 @@
           <w:szCs w:val="26"/>
         </w:rPr>
       </w:pPr>
-      <w:bookmarkStart w:id="15" w:name="_cjnackddpldj" w:colFirst="0" w:colLast="0"/>
-      <w:bookmarkEnd w:id="15"/>
+      <w:bookmarkStart w:id="14" w:name="_cjnackddpldj" w:colFirst="0" w:colLast="0"/>
+      <w:bookmarkEnd w:id="14"/>
     </w:p>
     <w:p>
       <w:pPr>
@@ -4917,8 +4915,8 @@
           <w:szCs w:val="26"/>
         </w:rPr>
       </w:pPr>
-      <w:bookmarkStart w:id="16" w:name="_sfjni88yhjoz" w:colFirst="0" w:colLast="0"/>
-      <w:bookmarkEnd w:id="16"/>
+      <w:bookmarkStart w:id="15" w:name="_sfjni88yhjoz" w:colFirst="0" w:colLast="0"/>
+      <w:bookmarkEnd w:id="15"/>
     </w:p>
     <w:p/>
     <w:p/>
@@ -6130,8 +6128,8 @@
       <w:pPr>
         <w:pStyle w:val="Ttulo1"/>
       </w:pPr>
-      <w:bookmarkStart w:id="17" w:name="_q23luz2rcyxq" w:colFirst="0" w:colLast="0"/>
-      <w:bookmarkEnd w:id="17"/>
+      <w:bookmarkStart w:id="16" w:name="_q23luz2rcyxq" w:colFirst="0" w:colLast="0"/>
+      <w:bookmarkEnd w:id="16"/>
     </w:p>
     <w:p/>
     <w:p>
@@ -13121,8 +13119,8 @@
           <w:szCs w:val="20"/>
         </w:rPr>
       </w:pPr>
-      <w:bookmarkStart w:id="18" w:name="_lbmvoz3ochjt" w:colFirst="0" w:colLast="0"/>
-      <w:bookmarkEnd w:id="18"/>
+      <w:bookmarkStart w:id="17" w:name="_lbmvoz3ochjt" w:colFirst="0" w:colLast="0"/>
+      <w:bookmarkEnd w:id="17"/>
     </w:p>
     <w:p/>
     <w:p/>
@@ -20153,8 +20151,8 @@
           <w:szCs w:val="26"/>
         </w:rPr>
       </w:pPr>
-      <w:bookmarkStart w:id="19" w:name="_z5xxklilhb0i" w:colFirst="0" w:colLast="0"/>
-      <w:bookmarkEnd w:id="19"/>
+      <w:bookmarkStart w:id="18" w:name="_z5xxklilhb0i" w:colFirst="0" w:colLast="0"/>
+      <w:bookmarkEnd w:id="18"/>
     </w:p>
     <w:p>
       <w:pPr>
@@ -20264,8 +20262,8 @@
           <w:szCs w:val="20"/>
         </w:rPr>
       </w:pPr>
-      <w:bookmarkStart w:id="20" w:name="_qry4mcmdxqpg" w:colFirst="0" w:colLast="0"/>
-      <w:bookmarkEnd w:id="20"/>
+      <w:bookmarkStart w:id="19" w:name="_qry4mcmdxqpg" w:colFirst="0" w:colLast="0"/>
+      <w:bookmarkEnd w:id="19"/>
     </w:p>
     <w:p>
       <w:pPr>
@@ -21257,8 +21255,8 @@
           <w:szCs w:val="26"/>
         </w:rPr>
       </w:pPr>
-      <w:bookmarkStart w:id="21" w:name="_fluaa1ock1h1" w:colFirst="0" w:colLast="0"/>
-      <w:bookmarkEnd w:id="21"/>
+      <w:bookmarkStart w:id="20" w:name="_fluaa1ock1h1" w:colFirst="0" w:colLast="0"/>
+      <w:bookmarkEnd w:id="20"/>
     </w:p>
     <w:p>
       <w:pPr>
@@ -21328,8 +21326,8 @@
           <w:szCs w:val="20"/>
         </w:rPr>
       </w:pPr>
-      <w:bookmarkStart w:id="22" w:name="_cvbw3y12g1j3" w:colFirst="0" w:colLast="0"/>
-      <w:bookmarkEnd w:id="22"/>
+      <w:bookmarkStart w:id="21" w:name="_cvbw3y12g1j3" w:colFirst="0" w:colLast="0"/>
+      <w:bookmarkEnd w:id="21"/>
     </w:p>
     <w:p/>
     <w:p/>
@@ -22436,8 +22434,8 @@
           <w:szCs w:val="20"/>
         </w:rPr>
       </w:pPr>
-      <w:bookmarkStart w:id="23" w:name="_mi5r7ns2afpj" w:colFirst="0" w:colLast="0"/>
-      <w:bookmarkEnd w:id="23"/>
+      <w:bookmarkStart w:id="22" w:name="_mi5r7ns2afpj" w:colFirst="0" w:colLast="0"/>
+      <w:bookmarkEnd w:id="22"/>
     </w:p>
     <w:p/>
     <w:p/>
@@ -22461,8 +22459,8 @@
           <w:szCs w:val="20"/>
         </w:rPr>
       </w:pPr>
-      <w:bookmarkStart w:id="24" w:name="_buxkaa7focsx" w:colFirst="0" w:colLast="0"/>
-      <w:bookmarkEnd w:id="24"/>
+      <w:bookmarkStart w:id="23" w:name="_buxkaa7focsx" w:colFirst="0" w:colLast="0"/>
+      <w:bookmarkEnd w:id="23"/>
     </w:p>
     <w:p/>
     <w:p>
@@ -22498,10 +22496,10 @@
           <w:lang w:val="en-US"/>
         </w:rPr>
         <w:drawing>
-          <wp:inline distT="0" distB="0" distL="0" distR="0" wp14:anchorId="310E091E" wp14:editId="78FA276D">
-            <wp:extent cx="5274310" cy="3620135"/>
-            <wp:effectExtent l="0" t="0" r="8890" b="12065"/>
-            <wp:docPr id="8" name="Picture 8"/>
+          <wp:inline distT="0" distB="0" distL="0" distR="0" wp14:anchorId="22C66003" wp14:editId="4611295A">
+            <wp:extent cx="7034058" cy="5023601"/>
+            <wp:effectExtent l="7302" t="0" r="0" b="0"/>
+            <wp:docPr id="8" name="Imagen 8"/>
             <wp:cNvGraphicFramePr>
               <a:graphicFrameLocks xmlns:a="http://schemas.openxmlformats.org/drawingml/2006/main" noChangeAspect="1"/>
             </wp:cNvGraphicFramePr>
@@ -22509,7 +22507,7 @@
               <a:graphicData uri="http://schemas.openxmlformats.org/drawingml/2006/picture">
                 <pic:pic xmlns:pic="http://schemas.openxmlformats.org/drawingml/2006/picture">
                   <pic:nvPicPr>
-                    <pic:cNvPr id="8" name="Diagrama de Clases.png"/>
+                    <pic:cNvPr id="8" name="Diagrama_Clases.jpg"/>
                     <pic:cNvPicPr/>
                   </pic:nvPicPr>
                   <pic:blipFill>
@@ -22525,9 +22523,9 @@
                     </a:stretch>
                   </pic:blipFill>
                   <pic:spPr>
-                    <a:xfrm>
+                    <a:xfrm rot="5400000">
                       <a:off x="0" y="0"/>
-                      <a:ext cx="5274310" cy="3620135"/>
+                      <a:ext cx="7034058" cy="5023601"/>
                     </a:xfrm>
                     <a:prstGeom prst="rect">
                       <a:avLst/>
@@ -22542,35 +22540,15 @@
     </w:p>
     <w:p/>
     <w:p/>
-    <w:p/>
-    <w:p/>
-    <w:p/>
-    <w:p/>
-    <w:p/>
-    <w:p/>
-    <w:p/>
-    <w:p/>
-    <w:p/>
-    <w:p/>
-    <w:p/>
-    <w:p/>
-    <w:p/>
-    <w:p/>
-    <w:p/>
-    <w:p/>
-    <w:p/>
     <w:p>
       <w:pPr>
         <w:pStyle w:val="Ttulo1"/>
       </w:pPr>
-      <w:bookmarkStart w:id="25" w:name="_th0jopxd0i29" w:colFirst="0" w:colLast="0"/>
+      <w:bookmarkStart w:id="24" w:name="_th0jopxd0i29" w:colFirst="0" w:colLast="0"/>
+      <w:bookmarkStart w:id="25" w:name="_xtvswzsctxht" w:colFirst="0" w:colLast="0"/>
+      <w:bookmarkStart w:id="26" w:name="_GoBack"/>
+      <w:bookmarkEnd w:id="24"/>
       <w:bookmarkEnd w:id="25"/>
-    </w:p>
-    <w:p>
-      <w:pPr>
-        <w:pStyle w:val="Ttulo1"/>
-      </w:pPr>
-      <w:bookmarkStart w:id="26" w:name="_xtvswzsctxht" w:colFirst="0" w:colLast="0"/>
       <w:bookmarkEnd w:id="26"/>
       <w:r>
         <w:t xml:space="preserve">Diagrama de secuencias </w:t>
@@ -22828,6 +22806,7 @@
           <w:sz w:val="20"/>
           <w:szCs w:val="20"/>
         </w:rPr>
+        <w:lastRenderedPageBreak/>
         <w:t>2.- Cola de Platos</w:t>
       </w:r>
     </w:p>
@@ -22847,7 +22826,6 @@
           <w:szCs w:val="20"/>
           <w:lang w:val="en-US"/>
         </w:rPr>
-        <w:lastRenderedPageBreak/>
         <w:drawing>
           <wp:inline distT="0" distB="0" distL="0" distR="0" wp14:anchorId="1F0584A0" wp14:editId="24A4871D">
             <wp:extent cx="5274310" cy="4565650"/>
@@ -23103,7 +23081,6 @@
           <w:sz w:val="20"/>
           <w:szCs w:val="20"/>
         </w:rPr>
-        <w:lastRenderedPageBreak/>
         <w:t>3.- Generar Reporte</w:t>
       </w:r>
     </w:p>
@@ -23369,7 +23346,6 @@
           <w:sz w:val="20"/>
           <w:szCs w:val="20"/>
         </w:rPr>
-        <w:lastRenderedPageBreak/>
         <w:t>4.- Log</w:t>
       </w:r>
     </w:p>
@@ -23800,7 +23776,7 @@
               <w:sz w:val="16"/>
               <w:szCs w:val="16"/>
             </w:rPr>
-            <w:t>4</w:t>
+            <w:t>30</w:t>
           </w:r>
           <w:r>
             <w:rPr>

</xml_diff>

<commit_message>
[UPD] documento disenodeSoftware.doc | [ADD] Diagrama de casos de uso Diagrama_CDU.jpg
</commit_message>
<xml_diff>
--- a/DisenodeSoftware.doc.docx
+++ b/DisenodeSoftware.doc.docx
@@ -1,35 +1,35 @@
 
 <file path=word/document.xml><?xml version="1.0" encoding="utf-8"?>
-<w:document xmlns:wpc="http://schemas.microsoft.com/office/word/2010/wordprocessingCanvas" xmlns:mo="http://schemas.microsoft.com/office/mac/office/2008/main" xmlns:mc="http://schemas.openxmlformats.org/markup-compatibility/2006" xmlns:mv="urn:schemas-microsoft-com:mac:vml" xmlns:o="urn:schemas-microsoft-com:office:office" xmlns:r="http://schemas.openxmlformats.org/officeDocument/2006/relationships" xmlns:m="http://schemas.openxmlformats.org/officeDocument/2006/math" xmlns:v="urn:schemas-microsoft-com:vml" xmlns:wp14="http://schemas.microsoft.com/office/word/2010/wordprocessingDrawing" xmlns:wp="http://schemas.openxmlformats.org/drawingml/2006/wordprocessingDrawing" xmlns:w10="urn:schemas-microsoft-com:office:word" xmlns:w="http://schemas.openxmlformats.org/wordprocessingml/2006/main" xmlns:w14="http://schemas.microsoft.com/office/word/2010/wordml" xmlns:w15="http://schemas.microsoft.com/office/word/2012/wordml" xmlns:wpg="http://schemas.microsoft.com/office/word/2010/wordprocessingGroup" xmlns:wpi="http://schemas.microsoft.com/office/word/2010/wordprocessingInk" xmlns:wne="http://schemas.microsoft.com/office/word/2006/wordml" xmlns:wps="http://schemas.microsoft.com/office/word/2010/wordprocessingShape" mc:Ignorable="w14 w15 wp14">
+<w:document xmlns:wpc="http://schemas.microsoft.com/office/word/2010/wordprocessingCanvas" xmlns:cx="http://schemas.microsoft.com/office/drawing/2014/chartex" xmlns:cx1="http://schemas.microsoft.com/office/drawing/2015/9/8/chartex" xmlns:mc="http://schemas.openxmlformats.org/markup-compatibility/2006" xmlns:o="urn:schemas-microsoft-com:office:office" xmlns:r="http://schemas.openxmlformats.org/officeDocument/2006/relationships" xmlns:m="http://schemas.openxmlformats.org/officeDocument/2006/math" xmlns:v="urn:schemas-microsoft-com:vml" xmlns:wp14="http://schemas.microsoft.com/office/word/2010/wordprocessingDrawing" xmlns:wp="http://schemas.openxmlformats.org/drawingml/2006/wordprocessingDrawing" xmlns:w10="urn:schemas-microsoft-com:office:word" xmlns:w="http://schemas.openxmlformats.org/wordprocessingml/2006/main" xmlns:w14="http://schemas.microsoft.com/office/word/2010/wordml" xmlns:w15="http://schemas.microsoft.com/office/word/2012/wordml" xmlns:w16se="http://schemas.microsoft.com/office/word/2015/wordml/symex" xmlns:wpg="http://schemas.microsoft.com/office/word/2010/wordprocessingGroup" xmlns:wpi="http://schemas.microsoft.com/office/word/2010/wordprocessingInk" xmlns:wne="http://schemas.microsoft.com/office/word/2006/wordml" xmlns:wps="http://schemas.microsoft.com/office/word/2010/wordprocessingShape" mc:Ignorable="w14 w15 w16se wp14">
   <w:body>
     <w:p>
       <w:pPr>
-        <w:pStyle w:val="Title"/>
+        <w:pStyle w:val="Ttulo"/>
       </w:pPr>
     </w:p>
     <w:p>
       <w:pPr>
-        <w:pStyle w:val="Title"/>
+        <w:pStyle w:val="Ttulo"/>
       </w:pPr>
     </w:p>
     <w:p>
       <w:pPr>
-        <w:pStyle w:val="Title"/>
+        <w:pStyle w:val="Ttulo"/>
       </w:pPr>
     </w:p>
     <w:p>
       <w:pPr>
-        <w:pStyle w:val="Title"/>
+        <w:pStyle w:val="Ttulo"/>
       </w:pPr>
     </w:p>
     <w:p>
       <w:pPr>
-        <w:pStyle w:val="Title"/>
+        <w:pStyle w:val="Ttulo"/>
       </w:pPr>
     </w:p>
     <w:p>
       <w:pPr>
-        <w:pStyle w:val="Title"/>
+        <w:pStyle w:val="Ttulo"/>
         <w:pBdr>
           <w:top w:val="dotted" w:sz="4" w:space="1" w:color="000000"/>
           <w:left w:val="dotted" w:sz="4" w:space="4" w:color="000000"/>
@@ -151,7 +151,7 @@
     </w:p>
     <w:p>
       <w:pPr>
-        <w:pStyle w:val="Heading5"/>
+        <w:pStyle w:val="Ttulo5"/>
         <w:pBdr>
           <w:top w:val="dotted" w:sz="4" w:space="1" w:color="000000"/>
           <w:left w:val="dotted" w:sz="4" w:space="4" w:color="000000"/>
@@ -726,14 +726,14 @@
     </w:p>
     <w:p>
       <w:pPr>
-        <w:pStyle w:val="Heading1"/>
+        <w:pStyle w:val="Ttulo1"/>
       </w:pPr>
       <w:bookmarkStart w:id="2" w:name="_tv7vocywkwn4" w:colFirst="0" w:colLast="0"/>
       <w:bookmarkEnd w:id="2"/>
     </w:p>
     <w:p>
       <w:pPr>
-        <w:pStyle w:val="Heading1"/>
+        <w:pStyle w:val="Ttulo1"/>
       </w:pPr>
       <w:bookmarkStart w:id="3" w:name="_ngi10b29iyce" w:colFirst="0" w:colLast="0"/>
       <w:bookmarkEnd w:id="3"/>
@@ -783,7 +783,7 @@
     <w:p/>
     <w:p>
       <w:pPr>
-        <w:pStyle w:val="Heading1"/>
+        <w:pStyle w:val="Ttulo1"/>
       </w:pPr>
       <w:bookmarkStart w:id="4" w:name="_z9205p32nxej" w:colFirst="0" w:colLast="0"/>
       <w:bookmarkEnd w:id="4"/>
@@ -799,14 +799,14 @@
     </w:p>
     <w:p>
       <w:pPr>
-        <w:pStyle w:val="Heading1"/>
+        <w:pStyle w:val="Ttulo1"/>
       </w:pPr>
       <w:bookmarkStart w:id="5" w:name="_a4dr29iel114" w:colFirst="0" w:colLast="0"/>
       <w:bookmarkEnd w:id="5"/>
     </w:p>
     <w:p>
       <w:pPr>
-        <w:pStyle w:val="Heading1"/>
+        <w:pStyle w:val="Ttulo1"/>
       </w:pPr>
       <w:bookmarkStart w:id="6" w:name="_g52j8df5ob3l" w:colFirst="0" w:colLast="0"/>
       <w:bookmarkEnd w:id="6"/>
@@ -843,7 +843,7 @@
     </w:p>
     <w:p>
       <w:pPr>
-        <w:pStyle w:val="Heading1"/>
+        <w:pStyle w:val="Ttulo1"/>
       </w:pPr>
       <w:bookmarkStart w:id="8" w:name="_h1a9giax9llu" w:colFirst="0" w:colLast="0"/>
       <w:bookmarkEnd w:id="8"/>
@@ -973,7 +973,7 @@
     </w:p>
     <w:p>
       <w:pPr>
-        <w:pStyle w:val="Heading2"/>
+        <w:pStyle w:val="Ttulo2"/>
         <w:keepNext w:val="0"/>
         <w:spacing w:before="360" w:after="80"/>
         <w:rPr>
@@ -1066,21 +1066,21 @@
     </w:p>
     <w:p>
       <w:pPr>
-        <w:pStyle w:val="Heading1"/>
+        <w:pStyle w:val="Ttulo1"/>
       </w:pPr>
       <w:bookmarkStart w:id="10" w:name="_5ujwvdfbim4m" w:colFirst="0" w:colLast="0"/>
       <w:bookmarkEnd w:id="10"/>
     </w:p>
     <w:p>
       <w:pPr>
-        <w:pStyle w:val="Heading1"/>
+        <w:pStyle w:val="Ttulo1"/>
       </w:pPr>
       <w:bookmarkStart w:id="11" w:name="_27qg67z42s8r" w:colFirst="0" w:colLast="0"/>
       <w:bookmarkEnd w:id="11"/>
     </w:p>
     <w:p>
       <w:pPr>
-        <w:pStyle w:val="Heading1"/>
+        <w:pStyle w:val="Ttulo1"/>
       </w:pPr>
       <w:bookmarkStart w:id="12" w:name="_7n16m2ghvghc" w:colFirst="0" w:colLast="0"/>
       <w:bookmarkEnd w:id="12"/>
@@ -1096,6 +1096,8 @@
           <w:szCs w:val="20"/>
         </w:rPr>
       </w:pPr>
+      <w:bookmarkStart w:id="13" w:name="_GoBack"/>
+      <w:bookmarkEnd w:id="13"/>
     </w:p>
     <w:p>
       <w:pPr>
@@ -1114,10 +1116,18 @@
           <w:lang w:val="en-US"/>
         </w:rPr>
         <w:drawing>
-          <wp:inline distT="0" distB="0" distL="0" distR="0" wp14:anchorId="6448E171" wp14:editId="5AFD9A7E">
+          <wp:anchor distT="0" distB="0" distL="114300" distR="114300" simplePos="0" relativeHeight="251658240" behindDoc="0" locked="0" layoutInCell="1" allowOverlap="1" wp14:anchorId="4AD1E663" wp14:editId="5F799D63">
+            <wp:simplePos x="0" y="0"/>
+            <wp:positionH relativeFrom="column">
+              <wp:posOffset>0</wp:posOffset>
+            </wp:positionH>
+            <wp:positionV relativeFrom="paragraph">
+              <wp:posOffset>1270</wp:posOffset>
+            </wp:positionV>
             <wp:extent cx="5274310" cy="4315460"/>
-            <wp:effectExtent l="0" t="0" r="0" b="0"/>
-            <wp:docPr id="3" name="Picture 3"/>
+            <wp:effectExtent l="0" t="0" r="2540" b="8890"/>
+            <wp:wrapSquare wrapText="bothSides"/>
+            <wp:docPr id="9" name="Imagen 9"/>
             <wp:cNvGraphicFramePr>
               <a:graphicFrameLocks xmlns:a="http://schemas.openxmlformats.org/drawingml/2006/main" noChangeAspect="1"/>
             </wp:cNvGraphicFramePr>
@@ -1125,11 +1135,11 @@
               <a:graphicData uri="http://schemas.openxmlformats.org/drawingml/2006/picture">
                 <pic:pic xmlns:pic="http://schemas.openxmlformats.org/drawingml/2006/picture">
                   <pic:nvPicPr>
-                    <pic:cNvPr id="3" name="Restaurante.png"/>
+                    <pic:cNvPr id="9" name="Diagrama_CDU.jpg"/>
                     <pic:cNvPicPr/>
                   </pic:nvPicPr>
                   <pic:blipFill>
-                    <a:blip r:embed="rId7" cstate="print">
+                    <a:blip r:embed="rId7">
                       <a:extLst>
                         <a:ext uri="{28A0092B-C50C-407E-A947-70E740481C1C}">
                           <a14:useLocalDpi xmlns:a14="http://schemas.microsoft.com/office/drawing/2010/main" val="0"/>
@@ -1152,7 +1162,13 @@
                 </pic:pic>
               </a:graphicData>
             </a:graphic>
-          </wp:inline>
+            <wp14:sizeRelH relativeFrom="page">
+              <wp14:pctWidth>0</wp14:pctWidth>
+            </wp14:sizeRelH>
+            <wp14:sizeRelV relativeFrom="page">
+              <wp14:pctHeight>0</wp14:pctHeight>
+            </wp14:sizeRelV>
+          </wp:anchor>
         </w:drawing>
       </w:r>
     </w:p>
@@ -2469,16 +2485,8 @@
                 <w:sz w:val="20"/>
                 <w:szCs w:val="20"/>
               </w:rPr>
-              <w:t xml:space="preserve">La aplicación solicita al administrador que intente guardar </w:t>
-            </w:r>
-            <w:r>
-              <w:rPr>
-                <w:rFonts w:ascii="Tahoma" w:eastAsia="Tahoma" w:hAnsi="Tahoma" w:cs="Tahoma"/>
-                <w:sz w:val="20"/>
-                <w:szCs w:val="20"/>
-              </w:rPr>
               <w:lastRenderedPageBreak/>
-              <w:t>el reporte de nuevo.</w:t>
+              <w:t>La aplicación solicita al administrador que intente guardar el reporte de nuevo.</w:t>
             </w:r>
           </w:p>
           <w:p>
@@ -2509,14 +2517,14 @@
     </w:tbl>
     <w:p>
       <w:pPr>
-        <w:pStyle w:val="Heading1"/>
+        <w:pStyle w:val="Ttulo1"/>
         <w:rPr>
           <w:sz w:val="20"/>
           <w:szCs w:val="20"/>
         </w:rPr>
       </w:pPr>
-      <w:bookmarkStart w:id="13" w:name="_qyarvf7qanw7" w:colFirst="0" w:colLast="0"/>
-      <w:bookmarkEnd w:id="13"/>
+      <w:bookmarkStart w:id="14" w:name="_qyarvf7qanw7" w:colFirst="0" w:colLast="0"/>
+      <w:bookmarkEnd w:id="14"/>
     </w:p>
     <w:p>
       <w:pPr>
@@ -3695,14 +3703,14 @@
     </w:tbl>
     <w:p>
       <w:pPr>
-        <w:pStyle w:val="Heading1"/>
+        <w:pStyle w:val="Ttulo1"/>
         <w:rPr>
           <w:sz w:val="26"/>
           <w:szCs w:val="26"/>
         </w:rPr>
       </w:pPr>
-      <w:bookmarkStart w:id="14" w:name="_cjnackddpldj" w:colFirst="0" w:colLast="0"/>
-      <w:bookmarkEnd w:id="14"/>
+      <w:bookmarkStart w:id="15" w:name="_cjnackddpldj" w:colFirst="0" w:colLast="0"/>
+      <w:bookmarkEnd w:id="15"/>
     </w:p>
     <w:p>
       <w:pPr>
@@ -4903,14 +4911,14 @@
     </w:tbl>
     <w:p>
       <w:pPr>
-        <w:pStyle w:val="Heading1"/>
+        <w:pStyle w:val="Ttulo1"/>
         <w:rPr>
           <w:sz w:val="26"/>
           <w:szCs w:val="26"/>
         </w:rPr>
       </w:pPr>
-      <w:bookmarkStart w:id="15" w:name="_sfjni88yhjoz" w:colFirst="0" w:colLast="0"/>
-      <w:bookmarkEnd w:id="15"/>
+      <w:bookmarkStart w:id="16" w:name="_sfjni88yhjoz" w:colFirst="0" w:colLast="0"/>
+      <w:bookmarkEnd w:id="16"/>
     </w:p>
     <w:p/>
     <w:p/>
@@ -6120,10 +6128,10 @@
     </w:tbl>
     <w:p>
       <w:pPr>
-        <w:pStyle w:val="Heading1"/>
-      </w:pPr>
-      <w:bookmarkStart w:id="16" w:name="_q23luz2rcyxq" w:colFirst="0" w:colLast="0"/>
-      <w:bookmarkEnd w:id="16"/>
+        <w:pStyle w:val="Ttulo1"/>
+      </w:pPr>
+      <w:bookmarkStart w:id="17" w:name="_q23luz2rcyxq" w:colFirst="0" w:colLast="0"/>
+      <w:bookmarkEnd w:id="17"/>
     </w:p>
     <w:p/>
     <w:p>
@@ -13107,14 +13115,14 @@
     </w:tbl>
     <w:p>
       <w:pPr>
-        <w:pStyle w:val="Heading1"/>
+        <w:pStyle w:val="Ttulo1"/>
         <w:rPr>
           <w:sz w:val="20"/>
           <w:szCs w:val="20"/>
         </w:rPr>
       </w:pPr>
-      <w:bookmarkStart w:id="17" w:name="_lbmvoz3ochjt" w:colFirst="0" w:colLast="0"/>
-      <w:bookmarkEnd w:id="17"/>
+      <w:bookmarkStart w:id="18" w:name="_lbmvoz3ochjt" w:colFirst="0" w:colLast="0"/>
+      <w:bookmarkEnd w:id="18"/>
     </w:p>
     <w:p/>
     <w:p/>
@@ -20139,14 +20147,14 @@
     </w:tbl>
     <w:p>
       <w:pPr>
-        <w:pStyle w:val="Heading1"/>
+        <w:pStyle w:val="Ttulo1"/>
         <w:rPr>
           <w:sz w:val="26"/>
           <w:szCs w:val="26"/>
         </w:rPr>
       </w:pPr>
-      <w:bookmarkStart w:id="18" w:name="_z5xxklilhb0i" w:colFirst="0" w:colLast="0"/>
-      <w:bookmarkEnd w:id="18"/>
+      <w:bookmarkStart w:id="19" w:name="_z5xxklilhb0i" w:colFirst="0" w:colLast="0"/>
+      <w:bookmarkEnd w:id="19"/>
     </w:p>
     <w:p>
       <w:pPr>
@@ -20250,14 +20258,14 @@
     </w:p>
     <w:p>
       <w:pPr>
-        <w:pStyle w:val="Heading1"/>
+        <w:pStyle w:val="Ttulo1"/>
         <w:rPr>
           <w:sz w:val="20"/>
           <w:szCs w:val="20"/>
         </w:rPr>
       </w:pPr>
-      <w:bookmarkStart w:id="19" w:name="_qry4mcmdxqpg" w:colFirst="0" w:colLast="0"/>
-      <w:bookmarkEnd w:id="19"/>
+      <w:bookmarkStart w:id="20" w:name="_qry4mcmdxqpg" w:colFirst="0" w:colLast="0"/>
+      <w:bookmarkEnd w:id="20"/>
     </w:p>
     <w:p>
       <w:pPr>
@@ -21243,14 +21251,14 @@
     </w:tbl>
     <w:p>
       <w:pPr>
-        <w:pStyle w:val="Heading1"/>
+        <w:pStyle w:val="Ttulo1"/>
         <w:rPr>
           <w:sz w:val="26"/>
           <w:szCs w:val="26"/>
         </w:rPr>
       </w:pPr>
-      <w:bookmarkStart w:id="20" w:name="_fluaa1ock1h1" w:colFirst="0" w:colLast="0"/>
-      <w:bookmarkEnd w:id="20"/>
+      <w:bookmarkStart w:id="21" w:name="_fluaa1ock1h1" w:colFirst="0" w:colLast="0"/>
+      <w:bookmarkEnd w:id="21"/>
     </w:p>
     <w:p>
       <w:pPr>
@@ -21314,14 +21322,14 @@
     </w:p>
     <w:p>
       <w:pPr>
-        <w:pStyle w:val="Heading1"/>
+        <w:pStyle w:val="Ttulo1"/>
         <w:rPr>
           <w:sz w:val="20"/>
           <w:szCs w:val="20"/>
         </w:rPr>
       </w:pPr>
-      <w:bookmarkStart w:id="21" w:name="_cvbw3y12g1j3" w:colFirst="0" w:colLast="0"/>
-      <w:bookmarkEnd w:id="21"/>
+      <w:bookmarkStart w:id="22" w:name="_cvbw3y12g1j3" w:colFirst="0" w:colLast="0"/>
+      <w:bookmarkEnd w:id="22"/>
     </w:p>
     <w:p/>
     <w:p/>
@@ -22422,14 +22430,14 @@
     </w:p>
     <w:p>
       <w:pPr>
-        <w:pStyle w:val="Heading1"/>
+        <w:pStyle w:val="Ttulo1"/>
         <w:rPr>
           <w:sz w:val="20"/>
           <w:szCs w:val="20"/>
         </w:rPr>
       </w:pPr>
-      <w:bookmarkStart w:id="22" w:name="_mi5r7ns2afpj" w:colFirst="0" w:colLast="0"/>
-      <w:bookmarkEnd w:id="22"/>
+      <w:bookmarkStart w:id="23" w:name="_mi5r7ns2afpj" w:colFirst="0" w:colLast="0"/>
+      <w:bookmarkEnd w:id="23"/>
     </w:p>
     <w:p/>
     <w:p/>
@@ -22447,14 +22455,14 @@
     <w:p/>
     <w:p>
       <w:pPr>
-        <w:pStyle w:val="Heading1"/>
+        <w:pStyle w:val="Ttulo1"/>
         <w:rPr>
           <w:sz w:val="20"/>
           <w:szCs w:val="20"/>
         </w:rPr>
       </w:pPr>
-      <w:bookmarkStart w:id="23" w:name="_buxkaa7focsx" w:colFirst="0" w:colLast="0"/>
-      <w:bookmarkEnd w:id="23"/>
+      <w:bookmarkStart w:id="24" w:name="_buxkaa7focsx" w:colFirst="0" w:colLast="0"/>
+      <w:bookmarkEnd w:id="24"/>
     </w:p>
     <w:p/>
     <w:p>
@@ -22550,20 +22558,17 @@
     <w:p/>
     <w:p/>
     <w:p/>
+    <w:p/>
     <w:p>
-      <w:bookmarkStart w:id="24" w:name="_GoBack"/>
-      <w:bookmarkEnd w:id="24"/>
-    </w:p>
-    <w:p>
-      <w:pPr>
-        <w:pStyle w:val="Heading1"/>
+      <w:pPr>
+        <w:pStyle w:val="Ttulo1"/>
       </w:pPr>
       <w:bookmarkStart w:id="25" w:name="_th0jopxd0i29" w:colFirst="0" w:colLast="0"/>
       <w:bookmarkEnd w:id="25"/>
     </w:p>
     <w:p>
       <w:pPr>
-        <w:pStyle w:val="Heading1"/>
+        <w:pStyle w:val="Ttulo1"/>
       </w:pPr>
       <w:bookmarkStart w:id="26" w:name="_xtvswzsctxht" w:colFirst="0" w:colLast="0"/>
       <w:bookmarkEnd w:id="26"/>
@@ -23525,7 +23530,7 @@
 </file>
 
 <file path=word/endnotes.xml><?xml version="1.0" encoding="utf-8"?>
-<w:endnotes xmlns:wpc="http://schemas.microsoft.com/office/word/2010/wordprocessingCanvas" xmlns:mo="http://schemas.microsoft.com/office/mac/office/2008/main" xmlns:mc="http://schemas.openxmlformats.org/markup-compatibility/2006" xmlns:mv="urn:schemas-microsoft-com:mac:vml" xmlns:o="urn:schemas-microsoft-com:office:office" xmlns:r="http://schemas.openxmlformats.org/officeDocument/2006/relationships" xmlns:m="http://schemas.openxmlformats.org/officeDocument/2006/math" xmlns:v="urn:schemas-microsoft-com:vml" xmlns:wp14="http://schemas.microsoft.com/office/word/2010/wordprocessingDrawing" xmlns:wp="http://schemas.openxmlformats.org/drawingml/2006/wordprocessingDrawing" xmlns:w10="urn:schemas-microsoft-com:office:word" xmlns:w="http://schemas.openxmlformats.org/wordprocessingml/2006/main" xmlns:w14="http://schemas.microsoft.com/office/word/2010/wordml" xmlns:w15="http://schemas.microsoft.com/office/word/2012/wordml" xmlns:wpg="http://schemas.microsoft.com/office/word/2010/wordprocessingGroup" xmlns:wpi="http://schemas.microsoft.com/office/word/2010/wordprocessingInk" xmlns:wne="http://schemas.microsoft.com/office/word/2006/wordml" xmlns:wps="http://schemas.microsoft.com/office/word/2010/wordprocessingShape" mc:Ignorable="w14 w15 wp14">
+<w:endnotes xmlns:wpc="http://schemas.microsoft.com/office/word/2010/wordprocessingCanvas" xmlns:cx="http://schemas.microsoft.com/office/drawing/2014/chartex" xmlns:cx1="http://schemas.microsoft.com/office/drawing/2015/9/8/chartex" xmlns:mc="http://schemas.openxmlformats.org/markup-compatibility/2006" xmlns:o="urn:schemas-microsoft-com:office:office" xmlns:r="http://schemas.openxmlformats.org/officeDocument/2006/relationships" xmlns:m="http://schemas.openxmlformats.org/officeDocument/2006/math" xmlns:v="urn:schemas-microsoft-com:vml" xmlns:wp14="http://schemas.microsoft.com/office/word/2010/wordprocessingDrawing" xmlns:wp="http://schemas.openxmlformats.org/drawingml/2006/wordprocessingDrawing" xmlns:w10="urn:schemas-microsoft-com:office:word" xmlns:w="http://schemas.openxmlformats.org/wordprocessingml/2006/main" xmlns:w14="http://schemas.microsoft.com/office/word/2010/wordml" xmlns:w15="http://schemas.microsoft.com/office/word/2012/wordml" xmlns:w16se="http://schemas.microsoft.com/office/word/2015/wordml/symex" xmlns:wpg="http://schemas.microsoft.com/office/word/2010/wordprocessingGroup" xmlns:wpi="http://schemas.microsoft.com/office/word/2010/wordprocessingInk" xmlns:wne="http://schemas.microsoft.com/office/word/2006/wordml" xmlns:wps="http://schemas.microsoft.com/office/word/2010/wordprocessingShape" mc:Ignorable="w14 w15 w16se wp14">
   <w:endnote w:type="separator" w:id="-1">
     <w:p>
       <w:r>
@@ -23544,7 +23549,7 @@
 </file>
 
 <file path=word/footer1.xml><?xml version="1.0" encoding="utf-8"?>
-<w:ftr xmlns:wpc="http://schemas.microsoft.com/office/word/2010/wordprocessingCanvas" xmlns:mo="http://schemas.microsoft.com/office/mac/office/2008/main" xmlns:mc="http://schemas.openxmlformats.org/markup-compatibility/2006" xmlns:mv="urn:schemas-microsoft-com:mac:vml" xmlns:o="urn:schemas-microsoft-com:office:office" xmlns:r="http://schemas.openxmlformats.org/officeDocument/2006/relationships" xmlns:m="http://schemas.openxmlformats.org/officeDocument/2006/math" xmlns:v="urn:schemas-microsoft-com:vml" xmlns:wp14="http://schemas.microsoft.com/office/word/2010/wordprocessingDrawing" xmlns:wp="http://schemas.openxmlformats.org/drawingml/2006/wordprocessingDrawing" xmlns:w10="urn:schemas-microsoft-com:office:word" xmlns:w="http://schemas.openxmlformats.org/wordprocessingml/2006/main" xmlns:w14="http://schemas.microsoft.com/office/word/2010/wordml" xmlns:w15="http://schemas.microsoft.com/office/word/2012/wordml" xmlns:wpg="http://schemas.microsoft.com/office/word/2010/wordprocessingGroup" xmlns:wpi="http://schemas.microsoft.com/office/word/2010/wordprocessingInk" xmlns:wne="http://schemas.microsoft.com/office/word/2006/wordml" xmlns:wps="http://schemas.microsoft.com/office/word/2010/wordprocessingShape" mc:Ignorable="w14 w15 wp14">
+<w:ftr xmlns:wpc="http://schemas.microsoft.com/office/word/2010/wordprocessingCanvas" xmlns:cx="http://schemas.microsoft.com/office/drawing/2014/chartex" xmlns:cx1="http://schemas.microsoft.com/office/drawing/2015/9/8/chartex" xmlns:mc="http://schemas.openxmlformats.org/markup-compatibility/2006" xmlns:o="urn:schemas-microsoft-com:office:office" xmlns:r="http://schemas.openxmlformats.org/officeDocument/2006/relationships" xmlns:m="http://schemas.openxmlformats.org/officeDocument/2006/math" xmlns:v="urn:schemas-microsoft-com:vml" xmlns:wp14="http://schemas.microsoft.com/office/word/2010/wordprocessingDrawing" xmlns:wp="http://schemas.openxmlformats.org/drawingml/2006/wordprocessingDrawing" xmlns:w10="urn:schemas-microsoft-com:office:word" xmlns:w="http://schemas.openxmlformats.org/wordprocessingml/2006/main" xmlns:w14="http://schemas.microsoft.com/office/word/2010/wordml" xmlns:w15="http://schemas.microsoft.com/office/word/2012/wordml" xmlns:w16se="http://schemas.microsoft.com/office/word/2015/wordml/symex" xmlns:wpg="http://schemas.microsoft.com/office/word/2010/wordprocessingGroup" xmlns:wpi="http://schemas.microsoft.com/office/word/2010/wordprocessingInk" xmlns:wne="http://schemas.microsoft.com/office/word/2006/wordml" xmlns:wps="http://schemas.microsoft.com/office/word/2010/wordprocessingShape" mc:Ignorable="w14 w15 w16se wp14">
   <w:p>
     <w:pPr>
       <w:widowControl w:val="0"/>
@@ -23795,7 +23800,7 @@
               <w:sz w:val="16"/>
               <w:szCs w:val="16"/>
             </w:rPr>
-            <w:t>31</w:t>
+            <w:t>4</w:t>
           </w:r>
           <w:r>
             <w:rPr>
@@ -23882,7 +23887,7 @@
 </file>
 
 <file path=word/footnotes.xml><?xml version="1.0" encoding="utf-8"?>
-<w:footnotes xmlns:wpc="http://schemas.microsoft.com/office/word/2010/wordprocessingCanvas" xmlns:mo="http://schemas.microsoft.com/office/mac/office/2008/main" xmlns:mc="http://schemas.openxmlformats.org/markup-compatibility/2006" xmlns:mv="urn:schemas-microsoft-com:mac:vml" xmlns:o="urn:schemas-microsoft-com:office:office" xmlns:r="http://schemas.openxmlformats.org/officeDocument/2006/relationships" xmlns:m="http://schemas.openxmlformats.org/officeDocument/2006/math" xmlns:v="urn:schemas-microsoft-com:vml" xmlns:wp14="http://schemas.microsoft.com/office/word/2010/wordprocessingDrawing" xmlns:wp="http://schemas.openxmlformats.org/drawingml/2006/wordprocessingDrawing" xmlns:w10="urn:schemas-microsoft-com:office:word" xmlns:w="http://schemas.openxmlformats.org/wordprocessingml/2006/main" xmlns:w14="http://schemas.microsoft.com/office/word/2010/wordml" xmlns:w15="http://schemas.microsoft.com/office/word/2012/wordml" xmlns:wpg="http://schemas.microsoft.com/office/word/2010/wordprocessingGroup" xmlns:wpi="http://schemas.microsoft.com/office/word/2010/wordprocessingInk" xmlns:wne="http://schemas.microsoft.com/office/word/2006/wordml" xmlns:wps="http://schemas.microsoft.com/office/word/2010/wordprocessingShape" mc:Ignorable="w14 w15 wp14">
+<w:footnotes xmlns:wpc="http://schemas.microsoft.com/office/word/2010/wordprocessingCanvas" xmlns:cx="http://schemas.microsoft.com/office/drawing/2014/chartex" xmlns:cx1="http://schemas.microsoft.com/office/drawing/2015/9/8/chartex" xmlns:mc="http://schemas.openxmlformats.org/markup-compatibility/2006" xmlns:o="urn:schemas-microsoft-com:office:office" xmlns:r="http://schemas.openxmlformats.org/officeDocument/2006/relationships" xmlns:m="http://schemas.openxmlformats.org/officeDocument/2006/math" xmlns:v="urn:schemas-microsoft-com:vml" xmlns:wp14="http://schemas.microsoft.com/office/word/2010/wordprocessingDrawing" xmlns:wp="http://schemas.openxmlformats.org/drawingml/2006/wordprocessingDrawing" xmlns:w10="urn:schemas-microsoft-com:office:word" xmlns:w="http://schemas.openxmlformats.org/wordprocessingml/2006/main" xmlns:w14="http://schemas.microsoft.com/office/word/2010/wordml" xmlns:w15="http://schemas.microsoft.com/office/word/2012/wordml" xmlns:w16se="http://schemas.microsoft.com/office/word/2015/wordml/symex" xmlns:wpg="http://schemas.microsoft.com/office/word/2010/wordprocessingGroup" xmlns:wpi="http://schemas.microsoft.com/office/word/2010/wordprocessingInk" xmlns:wne="http://schemas.microsoft.com/office/word/2006/wordml" xmlns:wps="http://schemas.microsoft.com/office/word/2010/wordprocessingShape" mc:Ignorable="w14 w15 w16se wp14">
   <w:footnote w:type="separator" w:id="-1">
     <w:p>
       <w:r>
@@ -23901,7 +23906,7 @@
 </file>
 
 <file path=word/header1.xml><?xml version="1.0" encoding="utf-8"?>
-<w:hdr xmlns:wpc="http://schemas.microsoft.com/office/word/2010/wordprocessingCanvas" xmlns:mo="http://schemas.microsoft.com/office/mac/office/2008/main" xmlns:mc="http://schemas.openxmlformats.org/markup-compatibility/2006" xmlns:mv="urn:schemas-microsoft-com:mac:vml" xmlns:o="urn:schemas-microsoft-com:office:office" xmlns:r="http://schemas.openxmlformats.org/officeDocument/2006/relationships" xmlns:m="http://schemas.openxmlformats.org/officeDocument/2006/math" xmlns:v="urn:schemas-microsoft-com:vml" xmlns:wp14="http://schemas.microsoft.com/office/word/2010/wordprocessingDrawing" xmlns:wp="http://schemas.openxmlformats.org/drawingml/2006/wordprocessingDrawing" xmlns:w10="urn:schemas-microsoft-com:office:word" xmlns:w="http://schemas.openxmlformats.org/wordprocessingml/2006/main" xmlns:w14="http://schemas.microsoft.com/office/word/2010/wordml" xmlns:w15="http://schemas.microsoft.com/office/word/2012/wordml" xmlns:wpg="http://schemas.microsoft.com/office/word/2010/wordprocessingGroup" xmlns:wpi="http://schemas.microsoft.com/office/word/2010/wordprocessingInk" xmlns:wne="http://schemas.microsoft.com/office/word/2006/wordml" xmlns:wps="http://schemas.microsoft.com/office/word/2010/wordprocessingShape" mc:Ignorable="w14 w15 wp14">
+<w:hdr xmlns:wpc="http://schemas.microsoft.com/office/word/2010/wordprocessingCanvas" xmlns:cx="http://schemas.microsoft.com/office/drawing/2014/chartex" xmlns:cx1="http://schemas.microsoft.com/office/drawing/2015/9/8/chartex" xmlns:mc="http://schemas.openxmlformats.org/markup-compatibility/2006" xmlns:o="urn:schemas-microsoft-com:office:office" xmlns:r="http://schemas.openxmlformats.org/officeDocument/2006/relationships" xmlns:m="http://schemas.openxmlformats.org/officeDocument/2006/math" xmlns:v="urn:schemas-microsoft-com:vml" xmlns:wp14="http://schemas.microsoft.com/office/word/2010/wordprocessingDrawing" xmlns:wp="http://schemas.openxmlformats.org/drawingml/2006/wordprocessingDrawing" xmlns:w10="urn:schemas-microsoft-com:office:word" xmlns:w="http://schemas.openxmlformats.org/wordprocessingml/2006/main" xmlns:w14="http://schemas.microsoft.com/office/word/2010/wordml" xmlns:w15="http://schemas.microsoft.com/office/word/2012/wordml" xmlns:w16se="http://schemas.microsoft.com/office/word/2015/wordml/symex" xmlns:wpg="http://schemas.microsoft.com/office/word/2010/wordprocessingGroup" xmlns:wpi="http://schemas.microsoft.com/office/word/2010/wordprocessingInk" xmlns:wne="http://schemas.microsoft.com/office/word/2006/wordml" xmlns:wps="http://schemas.microsoft.com/office/word/2010/wordprocessingShape" mc:Ignorable="w14 w15 w16se wp14">
   <w:p>
     <w:pPr>
       <w:widowControl w:val="0"/>
@@ -24051,8 +24056,8 @@
 </file>
 
 <file path=word/numbering.xml><?xml version="1.0" encoding="utf-8"?>
-<w:numbering xmlns:wpc="http://schemas.microsoft.com/office/word/2010/wordprocessingCanvas" xmlns:mo="http://schemas.microsoft.com/office/mac/office/2008/main" xmlns:mc="http://schemas.openxmlformats.org/markup-compatibility/2006" xmlns:mv="urn:schemas-microsoft-com:mac:vml" xmlns:o="urn:schemas-microsoft-com:office:office" xmlns:r="http://schemas.openxmlformats.org/officeDocument/2006/relationships" xmlns:m="http://schemas.openxmlformats.org/officeDocument/2006/math" xmlns:v="urn:schemas-microsoft-com:vml" xmlns:wp14="http://schemas.microsoft.com/office/word/2010/wordprocessingDrawing" xmlns:wp="http://schemas.openxmlformats.org/drawingml/2006/wordprocessingDrawing" xmlns:w10="urn:schemas-microsoft-com:office:word" xmlns:w="http://schemas.openxmlformats.org/wordprocessingml/2006/main" xmlns:w14="http://schemas.microsoft.com/office/word/2010/wordml" xmlns:w15="http://schemas.microsoft.com/office/word/2012/wordml" xmlns:wpg="http://schemas.microsoft.com/office/word/2010/wordprocessingGroup" xmlns:wpi="http://schemas.microsoft.com/office/word/2010/wordprocessingInk" xmlns:wne="http://schemas.microsoft.com/office/word/2006/wordml" xmlns:wps="http://schemas.microsoft.com/office/word/2010/wordprocessingShape" mc:Ignorable="w14 w15 wp14">
-  <w:abstractNum w:abstractNumId="0">
+<w:numbering xmlns:wpc="http://schemas.microsoft.com/office/word/2010/wordprocessingCanvas" xmlns:cx="http://schemas.microsoft.com/office/drawing/2014/chartex" xmlns:cx1="http://schemas.microsoft.com/office/drawing/2015/9/8/chartex" xmlns:mc="http://schemas.openxmlformats.org/markup-compatibility/2006" xmlns:o="urn:schemas-microsoft-com:office:office" xmlns:r="http://schemas.openxmlformats.org/officeDocument/2006/relationships" xmlns:m="http://schemas.openxmlformats.org/officeDocument/2006/math" xmlns:v="urn:schemas-microsoft-com:vml" xmlns:wp14="http://schemas.microsoft.com/office/word/2010/wordprocessingDrawing" xmlns:wp="http://schemas.openxmlformats.org/drawingml/2006/wordprocessingDrawing" xmlns:w10="urn:schemas-microsoft-com:office:word" xmlns:w="http://schemas.openxmlformats.org/wordprocessingml/2006/main" xmlns:w14="http://schemas.microsoft.com/office/word/2010/wordml" xmlns:w15="http://schemas.microsoft.com/office/word/2012/wordml" xmlns:w16se="http://schemas.microsoft.com/office/word/2015/wordml/symex" xmlns:wpg="http://schemas.microsoft.com/office/word/2010/wordprocessingGroup" xmlns:wpi="http://schemas.microsoft.com/office/word/2010/wordprocessingInk" xmlns:wne="http://schemas.microsoft.com/office/word/2006/wordml" xmlns:wps="http://schemas.microsoft.com/office/word/2010/wordprocessingShape" mc:Ignorable="w14 w15 w16se wp14">
+  <w:abstractNum w:abstractNumId="0" w15:restartNumberingAfterBreak="0">
     <w:nsid w:val="02232E55"/>
     <w:multiLevelType w:val="multilevel"/>
     <w:tmpl w:val="71C4EA1E"/>
@@ -24165,7 +24170,7 @@
       </w:rPr>
     </w:lvl>
   </w:abstractNum>
-  <w:abstractNum w:abstractNumId="1">
+  <w:abstractNum w:abstractNumId="1" w15:restartNumberingAfterBreak="0">
     <w:nsid w:val="0A4E785D"/>
     <w:multiLevelType w:val="multilevel"/>
     <w:tmpl w:val="C26889C6"/>
@@ -24254,7 +24259,7 @@
       </w:pPr>
     </w:lvl>
   </w:abstractNum>
-  <w:abstractNum w:abstractNumId="2">
+  <w:abstractNum w:abstractNumId="2" w15:restartNumberingAfterBreak="0">
     <w:nsid w:val="0C3740B7"/>
     <w:multiLevelType w:val="multilevel"/>
     <w:tmpl w:val="E95AC1A4"/>
@@ -24367,7 +24372,7 @@
       </w:rPr>
     </w:lvl>
   </w:abstractNum>
-  <w:abstractNum w:abstractNumId="3">
+  <w:abstractNum w:abstractNumId="3" w15:restartNumberingAfterBreak="0">
     <w:nsid w:val="11383EF8"/>
     <w:multiLevelType w:val="multilevel"/>
     <w:tmpl w:val="EDA8FBD6"/>
@@ -24480,7 +24485,7 @@
       </w:rPr>
     </w:lvl>
   </w:abstractNum>
-  <w:abstractNum w:abstractNumId="4">
+  <w:abstractNum w:abstractNumId="4" w15:restartNumberingAfterBreak="0">
     <w:nsid w:val="11E123EF"/>
     <w:multiLevelType w:val="multilevel"/>
     <w:tmpl w:val="781647CE"/>
@@ -24593,7 +24598,7 @@
       </w:rPr>
     </w:lvl>
   </w:abstractNum>
-  <w:abstractNum w:abstractNumId="5">
+  <w:abstractNum w:abstractNumId="5" w15:restartNumberingAfterBreak="0">
     <w:nsid w:val="1B96794A"/>
     <w:multiLevelType w:val="multilevel"/>
     <w:tmpl w:val="B1DEFF86"/>
@@ -24706,7 +24711,7 @@
       </w:rPr>
     </w:lvl>
   </w:abstractNum>
-  <w:abstractNum w:abstractNumId="6">
+  <w:abstractNum w:abstractNumId="6" w15:restartNumberingAfterBreak="0">
     <w:nsid w:val="26D73B46"/>
     <w:multiLevelType w:val="multilevel"/>
     <w:tmpl w:val="787A3B98"/>
@@ -24819,7 +24824,7 @@
       </w:rPr>
     </w:lvl>
   </w:abstractNum>
-  <w:abstractNum w:abstractNumId="7">
+  <w:abstractNum w:abstractNumId="7" w15:restartNumberingAfterBreak="0">
     <w:nsid w:val="2738443E"/>
     <w:multiLevelType w:val="multilevel"/>
     <w:tmpl w:val="8B2CBDFA"/>
@@ -24932,7 +24937,7 @@
       </w:rPr>
     </w:lvl>
   </w:abstractNum>
-  <w:abstractNum w:abstractNumId="8">
+  <w:abstractNum w:abstractNumId="8" w15:restartNumberingAfterBreak="0">
     <w:nsid w:val="31D2724E"/>
     <w:multiLevelType w:val="multilevel"/>
     <w:tmpl w:val="B5E6C0C4"/>
@@ -25045,7 +25050,7 @@
       </w:rPr>
     </w:lvl>
   </w:abstractNum>
-  <w:abstractNum w:abstractNumId="9">
+  <w:abstractNum w:abstractNumId="9" w15:restartNumberingAfterBreak="0">
     <w:nsid w:val="3E8E18E4"/>
     <w:multiLevelType w:val="multilevel"/>
     <w:tmpl w:val="31FAAD8C"/>
@@ -25158,7 +25163,7 @@
       </w:rPr>
     </w:lvl>
   </w:abstractNum>
-  <w:abstractNum w:abstractNumId="10">
+  <w:abstractNum w:abstractNumId="10" w15:restartNumberingAfterBreak="0">
     <w:nsid w:val="43893099"/>
     <w:multiLevelType w:val="multilevel"/>
     <w:tmpl w:val="4790C85E"/>
@@ -25271,7 +25276,7 @@
       </w:rPr>
     </w:lvl>
   </w:abstractNum>
-  <w:abstractNum w:abstractNumId="11">
+  <w:abstractNum w:abstractNumId="11" w15:restartNumberingAfterBreak="0">
     <w:nsid w:val="43ED114C"/>
     <w:multiLevelType w:val="multilevel"/>
     <w:tmpl w:val="86084874"/>
@@ -25384,7 +25389,7 @@
       </w:rPr>
     </w:lvl>
   </w:abstractNum>
-  <w:abstractNum w:abstractNumId="12">
+  <w:abstractNum w:abstractNumId="12" w15:restartNumberingAfterBreak="0">
     <w:nsid w:val="49BB531B"/>
     <w:multiLevelType w:val="multilevel"/>
     <w:tmpl w:val="E9EED2C6"/>
@@ -25497,7 +25502,7 @@
       </w:rPr>
     </w:lvl>
   </w:abstractNum>
-  <w:abstractNum w:abstractNumId="13">
+  <w:abstractNum w:abstractNumId="13" w15:restartNumberingAfterBreak="0">
     <w:nsid w:val="530C4017"/>
     <w:multiLevelType w:val="multilevel"/>
     <w:tmpl w:val="0242E398"/>
@@ -25610,7 +25615,7 @@
       </w:rPr>
     </w:lvl>
   </w:abstractNum>
-  <w:abstractNum w:abstractNumId="14">
+  <w:abstractNum w:abstractNumId="14" w15:restartNumberingAfterBreak="0">
     <w:nsid w:val="53EA0B80"/>
     <w:multiLevelType w:val="multilevel"/>
     <w:tmpl w:val="AB48882A"/>
@@ -25723,7 +25728,7 @@
       </w:rPr>
     </w:lvl>
   </w:abstractNum>
-  <w:abstractNum w:abstractNumId="15">
+  <w:abstractNum w:abstractNumId="15" w15:restartNumberingAfterBreak="0">
     <w:nsid w:val="59763D74"/>
     <w:multiLevelType w:val="multilevel"/>
     <w:tmpl w:val="86D8B136"/>
@@ -25836,7 +25841,7 @@
       </w:rPr>
     </w:lvl>
   </w:abstractNum>
-  <w:abstractNum w:abstractNumId="16">
+  <w:abstractNum w:abstractNumId="16" w15:restartNumberingAfterBreak="0">
     <w:nsid w:val="6A4C21E9"/>
     <w:multiLevelType w:val="multilevel"/>
     <w:tmpl w:val="4D369930"/>
@@ -25949,7 +25954,7 @@
       </w:rPr>
     </w:lvl>
   </w:abstractNum>
-  <w:abstractNum w:abstractNumId="17">
+  <w:abstractNum w:abstractNumId="17" w15:restartNumberingAfterBreak="0">
     <w:nsid w:val="6A982251"/>
     <w:multiLevelType w:val="multilevel"/>
     <w:tmpl w:val="55F8A67E"/>
@@ -26062,7 +26067,7 @@
       </w:rPr>
     </w:lvl>
   </w:abstractNum>
-  <w:abstractNum w:abstractNumId="18">
+  <w:abstractNum w:abstractNumId="18" w15:restartNumberingAfterBreak="0">
     <w:nsid w:val="76C10C3D"/>
     <w:multiLevelType w:val="multilevel"/>
     <w:tmpl w:val="4BA8CECA"/>
@@ -26175,7 +26180,7 @@
       </w:rPr>
     </w:lvl>
   </w:abstractNum>
-  <w:abstractNum w:abstractNumId="19">
+  <w:abstractNum w:abstractNumId="19" w15:restartNumberingAfterBreak="0">
     <w:nsid w:val="77E73C34"/>
     <w:multiLevelType w:val="multilevel"/>
     <w:tmpl w:val="C9A0A5EA"/>
@@ -26288,7 +26293,7 @@
       </w:rPr>
     </w:lvl>
   </w:abstractNum>
-  <w:abstractNum w:abstractNumId="20">
+  <w:abstractNum w:abstractNumId="20" w15:restartNumberingAfterBreak="0">
     <w:nsid w:val="7D806EF2"/>
     <w:multiLevelType w:val="multilevel"/>
     <w:tmpl w:val="0B96C6D0"/>
@@ -26401,7 +26406,7 @@
       </w:rPr>
     </w:lvl>
   </w:abstractNum>
-  <w:abstractNum w:abstractNumId="21">
+  <w:abstractNum w:abstractNumId="21" w15:restartNumberingAfterBreak="0">
     <w:nsid w:val="7E392BED"/>
     <w:multiLevelType w:val="multilevel"/>
     <w:tmpl w:val="B1881D52"/>
@@ -26584,7 +26589,7 @@
 </file>
 
 <file path=word/styles.xml><?xml version="1.0" encoding="utf-8"?>
-<w:styles xmlns:mc="http://schemas.openxmlformats.org/markup-compatibility/2006" xmlns:r="http://schemas.openxmlformats.org/officeDocument/2006/relationships" xmlns:w="http://schemas.openxmlformats.org/wordprocessingml/2006/main" xmlns:w14="http://schemas.microsoft.com/office/word/2010/wordml" xmlns:w15="http://schemas.microsoft.com/office/word/2012/wordml" mc:Ignorable="w14 w15">
+<w:styles xmlns:mc="http://schemas.openxmlformats.org/markup-compatibility/2006" xmlns:r="http://schemas.openxmlformats.org/officeDocument/2006/relationships" xmlns:w="http://schemas.openxmlformats.org/wordprocessingml/2006/main" xmlns:w14="http://schemas.microsoft.com/office/word/2010/wordml" xmlns:w15="http://schemas.microsoft.com/office/word/2012/wordml" xmlns:w16se="http://schemas.microsoft.com/office/word/2015/wordml/symex" mc:Ignorable="w14 w15 w16se">
   <w:docDefaults>
     <w:rPrDefault>
       <w:rPr>
@@ -26607,7 +26612,7 @@
       </w:pPr>
     </w:pPrDefault>
   </w:docDefaults>
-  <w:latentStyles w:defLockedState="0" w:defUIPriority="99" w:defSemiHidden="0" w:defUnhideWhenUsed="0" w:defQFormat="0" w:count="380">
+  <w:latentStyles w:defLockedState="0" w:defUIPriority="99" w:defSemiHidden="0" w:defUnhideWhenUsed="0" w:defQFormat="0" w:count="371">
     <w:lsdException w:name="Normal" w:uiPriority="0" w:qFormat="1"/>
     <w:lsdException w:name="heading 1" w:uiPriority="9" w:qFormat="1"/>
     <w:lsdException w:name="heading 2" w:semiHidden="1" w:uiPriority="9" w:unhideWhenUsed="1" w:qFormat="1"/>
@@ -26764,15 +26769,6 @@
     <w:lsdException w:name="Balloon Text" w:semiHidden="1" w:unhideWhenUsed="1"/>
     <w:lsdException w:name="Table Grid" w:uiPriority="39"/>
     <w:lsdException w:name="Table Theme" w:semiHidden="1" w:unhideWhenUsed="1"/>
-    <w:lsdException w:name="Note Level 1" w:semiHidden="1" w:unhideWhenUsed="1"/>
-    <w:lsdException w:name="Note Level 2" w:semiHidden="1" w:unhideWhenUsed="1"/>
-    <w:lsdException w:name="Note Level 3" w:semiHidden="1" w:unhideWhenUsed="1"/>
-    <w:lsdException w:name="Note Level 4" w:semiHidden="1" w:unhideWhenUsed="1"/>
-    <w:lsdException w:name="Note Level 5" w:semiHidden="1" w:unhideWhenUsed="1"/>
-    <w:lsdException w:name="Note Level 6" w:semiHidden="1" w:unhideWhenUsed="1"/>
-    <w:lsdException w:name="Note Level 7" w:semiHidden="1" w:unhideWhenUsed="1"/>
-    <w:lsdException w:name="Note Level 8" w:semiHidden="1" w:unhideWhenUsed="1"/>
-    <w:lsdException w:name="Note Level 9" w:semiHidden="1" w:unhideWhenUsed="1"/>
     <w:lsdException w:name="Placeholder Text" w:semiHidden="1"/>
     <w:lsdException w:name="No Spacing" w:uiPriority="1" w:qFormat="1"/>
     <w:lsdException w:name="Light Shading" w:uiPriority="60"/>
@@ -26992,7 +26988,7 @@
   <w:style w:type="paragraph" w:default="1" w:styleId="Normal">
     <w:name w:val="Normal"/>
   </w:style>
-  <w:style w:type="paragraph" w:styleId="Heading1">
+  <w:style w:type="paragraph" w:styleId="Ttulo1">
     <w:name w:val="heading 1"/>
     <w:basedOn w:val="Normal"/>
     <w:next w:val="Normal"/>
@@ -27005,7 +27001,7 @@
       <w:b/>
     </w:rPr>
   </w:style>
-  <w:style w:type="paragraph" w:styleId="Heading2">
+  <w:style w:type="paragraph" w:styleId="Ttulo2">
     <w:name w:val="heading 2"/>
     <w:basedOn w:val="Normal"/>
     <w:next w:val="Normal"/>
@@ -27020,7 +27016,7 @@
       <w:szCs w:val="20"/>
     </w:rPr>
   </w:style>
-  <w:style w:type="paragraph" w:styleId="Heading3">
+  <w:style w:type="paragraph" w:styleId="Ttulo3">
     <w:name w:val="heading 3"/>
     <w:basedOn w:val="Normal"/>
     <w:next w:val="Normal"/>
@@ -27042,7 +27038,7 @@
       <w:szCs w:val="20"/>
     </w:rPr>
   </w:style>
-  <w:style w:type="paragraph" w:styleId="Heading4">
+  <w:style w:type="paragraph" w:styleId="Ttulo4">
     <w:name w:val="heading 4"/>
     <w:basedOn w:val="Normal"/>
     <w:next w:val="Normal"/>
@@ -27064,7 +27060,7 @@
       <w:szCs w:val="16"/>
     </w:rPr>
   </w:style>
-  <w:style w:type="paragraph" w:styleId="Heading5">
+  <w:style w:type="paragraph" w:styleId="Ttulo5">
     <w:name w:val="heading 5"/>
     <w:basedOn w:val="Normal"/>
     <w:next w:val="Normal"/>
@@ -27078,7 +27074,7 @@
       <w:b/>
     </w:rPr>
   </w:style>
-  <w:style w:type="paragraph" w:styleId="Heading6">
+  <w:style w:type="paragraph" w:styleId="Ttulo6">
     <w:name w:val="heading 6"/>
     <w:basedOn w:val="Normal"/>
     <w:next w:val="Normal"/>
@@ -27094,13 +27090,13 @@
       <w:szCs w:val="20"/>
     </w:rPr>
   </w:style>
-  <w:style w:type="character" w:default="1" w:styleId="DefaultParagraphFont">
+  <w:style w:type="character" w:default="1" w:styleId="Fuentedeprrafopredeter">
     <w:name w:val="Default Paragraph Font"/>
     <w:uiPriority w:val="1"/>
     <w:semiHidden/>
     <w:unhideWhenUsed/>
   </w:style>
-  <w:style w:type="table" w:default="1" w:styleId="TableNormal">
+  <w:style w:type="table" w:default="1" w:styleId="Tablanormal">
     <w:name w:val="Normal Table"/>
     <w:uiPriority w:val="99"/>
     <w:semiHidden/>
@@ -27115,13 +27111,13 @@
       </w:tblCellMar>
     </w:tblPr>
   </w:style>
-  <w:style w:type="numbering" w:default="1" w:styleId="NoList">
+  <w:style w:type="numbering" w:default="1" w:styleId="Sinlista">
     <w:name w:val="No List"/>
     <w:uiPriority w:val="99"/>
     <w:semiHidden/>
     <w:unhideWhenUsed/>
   </w:style>
-  <w:style w:type="paragraph" w:styleId="Title">
+  <w:style w:type="paragraph" w:styleId="Ttulo">
     <w:name w:val="Title"/>
     <w:basedOn w:val="Normal"/>
     <w:next w:val="Normal"/>
@@ -27135,7 +27131,7 @@
       <w:szCs w:val="28"/>
     </w:rPr>
   </w:style>
-  <w:style w:type="paragraph" w:styleId="Subtitle">
+  <w:style w:type="paragraph" w:styleId="Subttulo">
     <w:name w:val="Subtitle"/>
     <w:basedOn w:val="Normal"/>
     <w:next w:val="Normal"/>
@@ -27145,11 +27141,10 @@
     </w:rPr>
   </w:style>
   <w:style w:type="table" w:customStyle="1" w:styleId="a">
-    <w:basedOn w:val="TableNormal"/>
+    <w:basedOn w:val="Tablanormal"/>
     <w:tblPr>
       <w:tblStyleRowBandSize w:val="1"/>
       <w:tblStyleColBandSize w:val="1"/>
-      <w:tblInd w:w="0" w:type="dxa"/>
       <w:tblCellMar>
         <w:top w:w="100" w:type="dxa"/>
         <w:left w:w="100" w:type="dxa"/>
@@ -27159,11 +27154,10 @@
     </w:tblPr>
   </w:style>
   <w:style w:type="table" w:customStyle="1" w:styleId="a0">
-    <w:basedOn w:val="TableNormal"/>
+    <w:basedOn w:val="Tablanormal"/>
     <w:tblPr>
       <w:tblStyleRowBandSize w:val="1"/>
       <w:tblStyleColBandSize w:val="1"/>
-      <w:tblInd w:w="0" w:type="dxa"/>
       <w:tblCellMar>
         <w:top w:w="100" w:type="dxa"/>
         <w:left w:w="100" w:type="dxa"/>
@@ -27173,11 +27167,10 @@
     </w:tblPr>
   </w:style>
   <w:style w:type="table" w:customStyle="1" w:styleId="a1">
-    <w:basedOn w:val="TableNormal"/>
+    <w:basedOn w:val="Tablanormal"/>
     <w:tblPr>
       <w:tblStyleRowBandSize w:val="1"/>
       <w:tblStyleColBandSize w:val="1"/>
-      <w:tblInd w:w="0" w:type="dxa"/>
       <w:tblCellMar>
         <w:top w:w="100" w:type="dxa"/>
         <w:left w:w="100" w:type="dxa"/>
@@ -27187,11 +27180,10 @@
     </w:tblPr>
   </w:style>
   <w:style w:type="table" w:customStyle="1" w:styleId="a2">
-    <w:basedOn w:val="TableNormal"/>
+    <w:basedOn w:val="Tablanormal"/>
     <w:tblPr>
       <w:tblStyleRowBandSize w:val="1"/>
       <w:tblStyleColBandSize w:val="1"/>
-      <w:tblInd w:w="0" w:type="dxa"/>
       <w:tblCellMar>
         <w:top w:w="100" w:type="dxa"/>
         <w:left w:w="100" w:type="dxa"/>
@@ -27201,11 +27193,10 @@
     </w:tblPr>
   </w:style>
   <w:style w:type="table" w:customStyle="1" w:styleId="a3">
-    <w:basedOn w:val="TableNormal"/>
+    <w:basedOn w:val="Tablanormal"/>
     <w:tblPr>
       <w:tblStyleRowBandSize w:val="1"/>
       <w:tblStyleColBandSize w:val="1"/>
-      <w:tblInd w:w="0" w:type="dxa"/>
       <w:tblCellMar>
         <w:top w:w="100" w:type="dxa"/>
         <w:left w:w="100" w:type="dxa"/>
@@ -27215,11 +27206,10 @@
     </w:tblPr>
   </w:style>
   <w:style w:type="table" w:customStyle="1" w:styleId="a4">
-    <w:basedOn w:val="TableNormal"/>
+    <w:basedOn w:val="Tablanormal"/>
     <w:tblPr>
       <w:tblStyleRowBandSize w:val="1"/>
       <w:tblStyleColBandSize w:val="1"/>
-      <w:tblInd w:w="0" w:type="dxa"/>
       <w:tblCellMar>
         <w:top w:w="100" w:type="dxa"/>
         <w:left w:w="100" w:type="dxa"/>
@@ -27229,11 +27219,10 @@
     </w:tblPr>
   </w:style>
   <w:style w:type="table" w:customStyle="1" w:styleId="a5">
-    <w:basedOn w:val="TableNormal"/>
+    <w:basedOn w:val="Tablanormal"/>
     <w:tblPr>
       <w:tblStyleRowBandSize w:val="1"/>
       <w:tblStyleColBandSize w:val="1"/>
-      <w:tblInd w:w="0" w:type="dxa"/>
       <w:tblCellMar>
         <w:top w:w="100" w:type="dxa"/>
         <w:left w:w="100" w:type="dxa"/>
@@ -27243,11 +27232,10 @@
     </w:tblPr>
   </w:style>
   <w:style w:type="table" w:customStyle="1" w:styleId="a6">
-    <w:basedOn w:val="TableNormal"/>
+    <w:basedOn w:val="Tablanormal"/>
     <w:tblPr>
       <w:tblStyleRowBandSize w:val="1"/>
       <w:tblStyleColBandSize w:val="1"/>
-      <w:tblInd w:w="0" w:type="dxa"/>
       <w:tblCellMar>
         <w:top w:w="100" w:type="dxa"/>
         <w:left w:w="100" w:type="dxa"/>
@@ -27257,11 +27245,10 @@
     </w:tblPr>
   </w:style>
   <w:style w:type="table" w:customStyle="1" w:styleId="a7">
-    <w:basedOn w:val="TableNormal"/>
+    <w:basedOn w:val="Tablanormal"/>
     <w:tblPr>
       <w:tblStyleRowBandSize w:val="1"/>
       <w:tblStyleColBandSize w:val="1"/>
-      <w:tblInd w:w="0" w:type="dxa"/>
       <w:tblCellMar>
         <w:top w:w="100" w:type="dxa"/>
         <w:left w:w="100" w:type="dxa"/>
@@ -27271,11 +27258,10 @@
     </w:tblPr>
   </w:style>
   <w:style w:type="table" w:customStyle="1" w:styleId="a8">
-    <w:basedOn w:val="TableNormal"/>
+    <w:basedOn w:val="Tablanormal"/>
     <w:tblPr>
       <w:tblStyleRowBandSize w:val="1"/>
       <w:tblStyleColBandSize w:val="1"/>
-      <w:tblInd w:w="0" w:type="dxa"/>
       <w:tblCellMar>
         <w:top w:w="100" w:type="dxa"/>
         <w:left w:w="100" w:type="dxa"/>
@@ -27285,11 +27271,10 @@
     </w:tblPr>
   </w:style>
   <w:style w:type="table" w:customStyle="1" w:styleId="a9">
-    <w:basedOn w:val="TableNormal"/>
+    <w:basedOn w:val="Tablanormal"/>
     <w:tblPr>
       <w:tblStyleRowBandSize w:val="1"/>
       <w:tblStyleColBandSize w:val="1"/>
-      <w:tblInd w:w="0" w:type="dxa"/>
       <w:tblCellMar>
         <w:top w:w="100" w:type="dxa"/>
         <w:left w:w="100" w:type="dxa"/>
@@ -27299,11 +27284,10 @@
     </w:tblPr>
   </w:style>
   <w:style w:type="table" w:customStyle="1" w:styleId="aa">
-    <w:basedOn w:val="TableNormal"/>
+    <w:basedOn w:val="Tablanormal"/>
     <w:tblPr>
       <w:tblStyleRowBandSize w:val="1"/>
       <w:tblStyleColBandSize w:val="1"/>
-      <w:tblInd w:w="0" w:type="dxa"/>
       <w:tblCellMar>
         <w:top w:w="100" w:type="dxa"/>
         <w:left w:w="100" w:type="dxa"/>
@@ -27313,11 +27297,10 @@
     </w:tblPr>
   </w:style>
   <w:style w:type="table" w:customStyle="1" w:styleId="ab">
-    <w:basedOn w:val="TableNormal"/>
+    <w:basedOn w:val="Tablanormal"/>
     <w:tblPr>
       <w:tblStyleRowBandSize w:val="1"/>
       <w:tblStyleColBandSize w:val="1"/>
-      <w:tblInd w:w="0" w:type="dxa"/>
       <w:tblCellMar>
         <w:top w:w="100" w:type="dxa"/>
         <w:left w:w="100" w:type="dxa"/>
@@ -27327,11 +27310,10 @@
     </w:tblPr>
   </w:style>
   <w:style w:type="table" w:customStyle="1" w:styleId="ac">
-    <w:basedOn w:val="TableNormal"/>
+    <w:basedOn w:val="Tablanormal"/>
     <w:tblPr>
       <w:tblStyleRowBandSize w:val="1"/>
       <w:tblStyleColBandSize w:val="1"/>
-      <w:tblInd w:w="0" w:type="dxa"/>
       <w:tblCellMar>
         <w:top w:w="100" w:type="dxa"/>
         <w:left w:w="100" w:type="dxa"/>
@@ -27341,11 +27323,10 @@
     </w:tblPr>
   </w:style>
   <w:style w:type="table" w:customStyle="1" w:styleId="ad">
-    <w:basedOn w:val="TableNormal"/>
+    <w:basedOn w:val="Tablanormal"/>
     <w:tblPr>
       <w:tblStyleRowBandSize w:val="1"/>
       <w:tblStyleColBandSize w:val="1"/>
-      <w:tblInd w:w="0" w:type="dxa"/>
       <w:tblCellMar>
         <w:top w:w="100" w:type="dxa"/>
         <w:left w:w="100" w:type="dxa"/>
@@ -27355,11 +27336,10 @@
     </w:tblPr>
   </w:style>
   <w:style w:type="table" w:customStyle="1" w:styleId="ae">
-    <w:basedOn w:val="TableNormal"/>
+    <w:basedOn w:val="Tablanormal"/>
     <w:tblPr>
       <w:tblStyleRowBandSize w:val="1"/>
       <w:tblStyleColBandSize w:val="1"/>
-      <w:tblInd w:w="0" w:type="dxa"/>
       <w:tblCellMar>
         <w:top w:w="100" w:type="dxa"/>
         <w:left w:w="100" w:type="dxa"/>
@@ -27369,11 +27349,10 @@
     </w:tblPr>
   </w:style>
   <w:style w:type="table" w:customStyle="1" w:styleId="af">
-    <w:basedOn w:val="TableNormal"/>
+    <w:basedOn w:val="Tablanormal"/>
     <w:tblPr>
       <w:tblStyleRowBandSize w:val="1"/>
       <w:tblStyleColBandSize w:val="1"/>
-      <w:tblInd w:w="0" w:type="dxa"/>
       <w:tblCellMar>
         <w:top w:w="100" w:type="dxa"/>
         <w:left w:w="100" w:type="dxa"/>
@@ -27383,11 +27362,10 @@
     </w:tblPr>
   </w:style>
   <w:style w:type="table" w:customStyle="1" w:styleId="af0">
-    <w:basedOn w:val="TableNormal"/>
+    <w:basedOn w:val="Tablanormal"/>
     <w:tblPr>
       <w:tblStyleRowBandSize w:val="1"/>
       <w:tblStyleColBandSize w:val="1"/>
-      <w:tblInd w:w="0" w:type="dxa"/>
       <w:tblCellMar>
         <w:top w:w="100" w:type="dxa"/>
         <w:left w:w="100" w:type="dxa"/>
@@ -27397,29 +27375,23 @@
     </w:tblPr>
   </w:style>
   <w:style w:type="table" w:customStyle="1" w:styleId="af1">
-    <w:basedOn w:val="TableNormal"/>
+    <w:basedOn w:val="Tablanormal"/>
     <w:tblPr>
       <w:tblStyleRowBandSize w:val="1"/>
       <w:tblStyleColBandSize w:val="1"/>
-      <w:tblInd w:w="0" w:type="dxa"/>
       <w:tblCellMar>
-        <w:top w:w="0" w:type="dxa"/>
         <w:left w:w="70" w:type="dxa"/>
-        <w:bottom w:w="0" w:type="dxa"/>
         <w:right w:w="70" w:type="dxa"/>
       </w:tblCellMar>
     </w:tblPr>
   </w:style>
   <w:style w:type="table" w:customStyle="1" w:styleId="af2">
-    <w:basedOn w:val="TableNormal"/>
+    <w:basedOn w:val="Tablanormal"/>
     <w:tblPr>
       <w:tblStyleRowBandSize w:val="1"/>
       <w:tblStyleColBandSize w:val="1"/>
-      <w:tblInd w:w="0" w:type="dxa"/>
       <w:tblCellMar>
-        <w:top w:w="0" w:type="dxa"/>
         <w:left w:w="70" w:type="dxa"/>
-        <w:bottom w:w="0" w:type="dxa"/>
         <w:right w:w="70" w:type="dxa"/>
       </w:tblCellMar>
     </w:tblPr>

</xml_diff>